<commit_message>
ulta very last commit
</commit_message>
<xml_diff>
--- a/lab10/report.docx
+++ b/lab10/report.docx
@@ -2,6 +2,572 @@
 <file path=word/document.xml><?xml version="1.0" encoding="utf-8"?>
 <w:document xmlns:wpc="http://schemas.microsoft.com/office/word/2010/wordprocessingCanvas" xmlns:cx="http://schemas.microsoft.com/office/drawing/2014/chartex" xmlns:cx1="http://schemas.microsoft.com/office/drawing/2015/9/8/chartex" xmlns:cx2="http://schemas.microsoft.com/office/drawing/2015/10/21/chartex" xmlns:cx3="http://schemas.microsoft.com/office/drawing/2016/5/9/chartex" xmlns:cx4="http://schemas.microsoft.com/office/drawing/2016/5/10/chartex" xmlns:cx5="http://schemas.microsoft.com/office/drawing/2016/5/11/chartex" xmlns:cx6="http://schemas.microsoft.com/office/drawing/2016/5/12/chartex" xmlns:cx7="http://schemas.microsoft.com/office/drawing/2016/5/13/chartex" xmlns:cx8="http://schemas.microsoft.com/office/drawing/2016/5/14/chartex" xmlns:mc="http://schemas.openxmlformats.org/markup-compatibility/2006" xmlns:aink="http://schemas.microsoft.com/office/drawing/2016/ink" xmlns:am3d="http://schemas.microsoft.com/office/drawing/2017/model3d" xmlns:o="urn:schemas-microsoft-com:office:office" xmlns:r="http://schemas.openxmlformats.org/officeDocument/2006/relationships" xmlns:m="http://schemas.openxmlformats.org/officeDocument/2006/math" xmlns:v="urn:schemas-microsoft-com:vml" xmlns:wp14="http://schemas.microsoft.com/office/word/2010/wordprocessingDrawing" xmlns:wp="http://schemas.openxmlformats.org/drawingml/2006/wordprocessingDrawing" xmlns:w10="urn:schemas-microsoft-com:office:word" xmlns:w="http://schemas.openxmlformats.org/wordprocessingml/2006/main" xmlns:w14="http://schemas.microsoft.com/office/word/2010/wordml" xmlns:w15="http://schemas.microsoft.com/office/word/2012/wordml" xmlns:w16cex="http://schemas.microsoft.com/office/word/2018/wordml/cex" xmlns:w16cid="http://schemas.microsoft.com/office/word/2016/wordml/cid" xmlns:w16="http://schemas.microsoft.com/office/word/2018/wordml" xmlns:w16sdtdh="http://schemas.microsoft.com/office/word/2020/wordml/sdtdatahash" xmlns:w16se="http://schemas.microsoft.com/office/word/2015/wordml/symex" xmlns:wpg="http://schemas.microsoft.com/office/word/2010/wordprocessingGroup" xmlns:wpi="http://schemas.microsoft.com/office/word/2010/wordprocessingInk" xmlns:wne="http://schemas.microsoft.com/office/word/2006/wordml" xmlns:wps="http://schemas.microsoft.com/office/word/2010/wordprocessingShape" mc:Ignorable="w14 w15 w16se w16cid w16 w16cex w16sdtdh wp14">
   <w:body>
+    <w:p>
+      <w:pPr>
+        <w:spacing w:after="0" w:line="276" w:lineRule="auto"/>
+        <w:jc w:val="center"/>
+        <w:rPr>
+          <w:rFonts w:ascii="Times New Roman" w:eastAsia="Times New Roman" w:hAnsi="Times New Roman" w:cs="Times New Roman"/>
+          <w:b/>
+          <w:sz w:val="28"/>
+          <w:szCs w:val="28"/>
+          <w:lang w:val="ru-RU" w:eastAsia="ru-RU"/>
+        </w:rPr>
+      </w:pPr>
+      <w:r>
+        <w:rPr>
+          <w:noProof/>
+          <w:lang w:val="ru-RU"/>
+        </w:rPr>
+        <w:t xml:space="preserve"> </w:t>
+      </w:r>
+      <w:bookmarkStart w:id="0" w:name="_Hlk85810516"/>
+      <w:bookmarkStart w:id="1" w:name="_Hlk87537414"/>
+      <w:bookmarkEnd w:id="0"/>
+      <w:r>
+        <w:rPr>
+          <w:rFonts w:ascii="Times New Roman" w:eastAsia="Times New Roman" w:hAnsi="Times New Roman" w:cs="Times New Roman"/>
+          <w:b/>
+          <w:sz w:val="28"/>
+          <w:szCs w:val="28"/>
+          <w:lang w:val="ru-RU" w:eastAsia="ru-RU"/>
+        </w:rPr>
+        <w:t>МИНИСТЕРСТВО ЦИФРОВОГО РАЗВИТИЯ СВЯЗИ И МАССОВЫХ КОММУНИКАЦИЙ</w:t>
+      </w:r>
+    </w:p>
+    <w:p>
+      <w:pPr>
+        <w:spacing w:after="0" w:line="276" w:lineRule="auto"/>
+        <w:jc w:val="center"/>
+        <w:rPr>
+          <w:rFonts w:ascii="Times New Roman" w:eastAsia="Times New Roman" w:hAnsi="Times New Roman" w:cs="Times New Roman"/>
+          <w:b/>
+          <w:sz w:val="28"/>
+          <w:szCs w:val="28"/>
+          <w:lang w:val="ru-RU" w:eastAsia="ru-RU"/>
+        </w:rPr>
+      </w:pPr>
+      <w:r>
+        <w:rPr>
+          <w:rFonts w:ascii="Times New Roman" w:eastAsia="Times New Roman" w:hAnsi="Times New Roman" w:cs="Times New Roman"/>
+          <w:b/>
+          <w:sz w:val="28"/>
+          <w:szCs w:val="28"/>
+          <w:lang w:val="ru-RU" w:eastAsia="ru-RU"/>
+        </w:rPr>
+        <w:t>Ордена Трудового Красного Знамени</w:t>
+      </w:r>
+    </w:p>
+    <w:p>
+      <w:pPr>
+        <w:spacing w:after="0" w:line="276" w:lineRule="auto"/>
+        <w:jc w:val="center"/>
+        <w:rPr>
+          <w:rFonts w:ascii="Times New Roman" w:eastAsia="Times New Roman" w:hAnsi="Times New Roman" w:cs="Times New Roman"/>
+          <w:b/>
+          <w:sz w:val="28"/>
+          <w:szCs w:val="28"/>
+          <w:lang w:val="ru-RU" w:eastAsia="ru-RU"/>
+        </w:rPr>
+      </w:pPr>
+      <w:r>
+        <w:rPr>
+          <w:rFonts w:ascii="Times New Roman" w:eastAsia="Times New Roman" w:hAnsi="Times New Roman" w:cs="Times New Roman"/>
+          <w:b/>
+          <w:sz w:val="28"/>
+          <w:szCs w:val="28"/>
+          <w:lang w:val="ru-RU" w:eastAsia="ru-RU"/>
+        </w:rPr>
+        <w:t>Федеральное государственное бюджетное образовательное учреждение высшего образования</w:t>
+      </w:r>
+    </w:p>
+    <w:p>
+      <w:pPr>
+        <w:spacing w:after="0" w:line="276" w:lineRule="auto"/>
+        <w:jc w:val="center"/>
+        <w:rPr>
+          <w:rFonts w:ascii="Times New Roman" w:eastAsia="Times New Roman" w:hAnsi="Times New Roman" w:cs="Times New Roman"/>
+          <w:b/>
+          <w:sz w:val="28"/>
+          <w:szCs w:val="28"/>
+          <w:lang w:val="ru-RU" w:eastAsia="ru-RU"/>
+        </w:rPr>
+      </w:pPr>
+      <w:r>
+        <w:rPr>
+          <w:rFonts w:ascii="Times New Roman" w:eastAsia="Times New Roman" w:hAnsi="Times New Roman" w:cs="Times New Roman"/>
+          <w:b/>
+          <w:sz w:val="28"/>
+          <w:szCs w:val="28"/>
+          <w:lang w:val="ru-RU" w:eastAsia="ru-RU"/>
+        </w:rPr>
+        <w:t>«Московский технический университет связи и информатики»</w:t>
+      </w:r>
+    </w:p>
+    <w:p>
+      <w:pPr>
+        <w:spacing w:before="240" w:after="0" w:line="276" w:lineRule="auto"/>
+        <w:jc w:val="center"/>
+        <w:rPr>
+          <w:rFonts w:ascii="Times New Roman" w:eastAsia="Times New Roman" w:hAnsi="Times New Roman" w:cs="Times New Roman"/>
+          <w:sz w:val="28"/>
+          <w:szCs w:val="28"/>
+          <w:lang w:val="ru-RU" w:eastAsia="ru-RU"/>
+        </w:rPr>
+      </w:pPr>
+      <w:r>
+        <w:rPr>
+          <w:rFonts w:ascii="Times New Roman" w:eastAsia="Times New Roman" w:hAnsi="Times New Roman" w:cs="Times New Roman"/>
+          <w:sz w:val="28"/>
+          <w:szCs w:val="28"/>
+          <w:lang w:val="ru-RU" w:eastAsia="ru-RU"/>
+        </w:rPr>
+        <w:t>Кафедра «</w:t>
+      </w:r>
+      <w:r>
+        <w:rPr>
+          <w:rFonts w:ascii="Times New Roman" w:eastAsia="Times New Roman" w:hAnsi="Times New Roman" w:cs="Times New Roman"/>
+          <w:color w:val="000000"/>
+          <w:sz w:val="28"/>
+          <w:szCs w:val="28"/>
+          <w:lang w:val="ru-RU" w:eastAsia="ru-RU"/>
+        </w:rPr>
+        <w:t>Математическая кибернетика и информационные технологии</w:t>
+      </w:r>
+      <w:r>
+        <w:rPr>
+          <w:rFonts w:ascii="Times New Roman" w:eastAsia="Times New Roman" w:hAnsi="Times New Roman" w:cs="Times New Roman"/>
+          <w:sz w:val="28"/>
+          <w:szCs w:val="28"/>
+          <w:lang w:val="ru-RU" w:eastAsia="ru-RU"/>
+        </w:rPr>
+        <w:t>»</w:t>
+      </w:r>
+    </w:p>
+    <w:p>
+      <w:pPr>
+        <w:spacing w:after="200" w:line="276" w:lineRule="auto"/>
+        <w:jc w:val="center"/>
+        <w:rPr>
+          <w:rFonts w:ascii="Times New Roman" w:eastAsia="Times New Roman" w:hAnsi="Times New Roman" w:cs="Times New Roman"/>
+          <w:sz w:val="28"/>
+          <w:szCs w:val="28"/>
+          <w:lang w:val="ru-RU" w:eastAsia="ru-RU"/>
+        </w:rPr>
+      </w:pPr>
+    </w:p>
+    <w:p>
+      <w:pPr>
+        <w:spacing w:after="200" w:line="276" w:lineRule="auto"/>
+        <w:jc w:val="center"/>
+        <w:rPr>
+          <w:rFonts w:ascii="Times New Roman" w:eastAsia="Times New Roman" w:hAnsi="Times New Roman" w:cs="Times New Roman"/>
+          <w:sz w:val="28"/>
+          <w:szCs w:val="28"/>
+          <w:lang w:val="ru-RU" w:eastAsia="ru-RU"/>
+        </w:rPr>
+      </w:pPr>
+    </w:p>
+    <w:p>
+      <w:pPr>
+        <w:spacing w:after="200" w:line="276" w:lineRule="auto"/>
+        <w:jc w:val="center"/>
+        <w:rPr>
+          <w:rFonts w:ascii="Times New Roman" w:eastAsia="Times New Roman" w:hAnsi="Times New Roman" w:cs="Times New Roman"/>
+          <w:b/>
+          <w:sz w:val="28"/>
+          <w:szCs w:val="28"/>
+          <w:lang w:val="ru-RU" w:eastAsia="ru-RU"/>
+        </w:rPr>
+      </w:pPr>
+    </w:p>
+    <w:p>
+      <w:pPr>
+        <w:spacing w:after="0" w:line="276" w:lineRule="auto"/>
+        <w:jc w:val="center"/>
+        <w:rPr>
+          <w:rFonts w:ascii="Times New Roman" w:eastAsia="Times New Roman" w:hAnsi="Times New Roman" w:cs="Times New Roman"/>
+          <w:b/>
+          <w:sz w:val="28"/>
+          <w:szCs w:val="28"/>
+          <w:lang w:val="ru-RU" w:eastAsia="ru-RU"/>
+        </w:rPr>
+      </w:pPr>
+      <w:r>
+        <w:rPr>
+          <w:rFonts w:ascii="Times New Roman" w:eastAsia="Times New Roman" w:hAnsi="Times New Roman" w:cs="Times New Roman"/>
+          <w:b/>
+          <w:sz w:val="28"/>
+          <w:szCs w:val="28"/>
+          <w:lang w:val="ru-RU" w:eastAsia="ru-RU"/>
+        </w:rPr>
+        <w:t xml:space="preserve">Отчет по практической работе </w:t>
+      </w:r>
+    </w:p>
+    <w:p>
+      <w:pPr>
+        <w:spacing w:after="0" w:line="276" w:lineRule="auto"/>
+        <w:jc w:val="center"/>
+        <w:rPr>
+          <w:rFonts w:ascii="Times New Roman" w:eastAsia="Times New Roman" w:hAnsi="Times New Roman" w:cs="Times New Roman"/>
+          <w:sz w:val="28"/>
+          <w:szCs w:val="28"/>
+          <w:lang w:val="ru-RU" w:eastAsia="ru-RU"/>
+        </w:rPr>
+      </w:pPr>
+      <w:r>
+        <w:rPr>
+          <w:rFonts w:ascii="Times New Roman" w:eastAsia="Times New Roman" w:hAnsi="Times New Roman" w:cs="Times New Roman"/>
+          <w:sz w:val="28"/>
+          <w:szCs w:val="28"/>
+          <w:lang w:val="ru-RU" w:eastAsia="ru-RU"/>
+        </w:rPr>
+        <w:t>по дисциплине «Введение в информационные технологии» на тему:</w:t>
+      </w:r>
+    </w:p>
+    <w:p>
+      <w:pPr>
+        <w:spacing w:after="200" w:line="276" w:lineRule="auto"/>
+        <w:rPr>
+          <w:rFonts w:ascii="Times New Roman" w:eastAsia="Times New Roman" w:hAnsi="Times New Roman" w:cs="Times New Roman"/>
+          <w:sz w:val="28"/>
+          <w:szCs w:val="28"/>
+          <w:lang w:val="ru-RU" w:eastAsia="ru-RU"/>
+        </w:rPr>
+      </w:pPr>
+    </w:p>
+    <w:p>
+      <w:pPr>
+        <w:spacing w:after="200" w:line="276" w:lineRule="auto"/>
+        <w:rPr>
+          <w:rFonts w:ascii="Times New Roman" w:eastAsia="Times New Roman" w:hAnsi="Times New Roman" w:cs="Times New Roman"/>
+          <w:sz w:val="28"/>
+          <w:szCs w:val="28"/>
+          <w:lang w:val="ru-RU" w:eastAsia="ru-RU"/>
+        </w:rPr>
+      </w:pPr>
+    </w:p>
+    <w:p>
+      <w:pPr>
+        <w:spacing w:after="200" w:line="276" w:lineRule="auto"/>
+        <w:rPr>
+          <w:rFonts w:ascii="Times New Roman" w:eastAsia="Times New Roman" w:hAnsi="Times New Roman" w:cs="Times New Roman"/>
+          <w:sz w:val="28"/>
+          <w:szCs w:val="28"/>
+          <w:lang w:val="ru-RU" w:eastAsia="ru-RU"/>
+        </w:rPr>
+      </w:pPr>
+      <w:r>
+        <w:rPr>
+          <w:rFonts w:ascii="Times New Roman" w:eastAsia="Times New Roman" w:hAnsi="Times New Roman" w:cs="Times New Roman"/>
+          <w:sz w:val="28"/>
+          <w:szCs w:val="28"/>
+          <w:lang w:val="ru-RU" w:eastAsia="ru-RU"/>
+        </w:rPr>
+        <w:t xml:space="preserve"> </w:t>
+      </w:r>
+    </w:p>
+    <w:p>
+      <w:pPr>
+        <w:spacing w:after="200" w:line="276" w:lineRule="auto"/>
+        <w:rPr>
+          <w:rFonts w:ascii="Times New Roman" w:eastAsia="Times New Roman" w:hAnsi="Times New Roman" w:cs="Times New Roman"/>
+          <w:sz w:val="28"/>
+          <w:szCs w:val="28"/>
+          <w:lang w:val="ru-RU" w:eastAsia="ru-RU"/>
+        </w:rPr>
+      </w:pPr>
+    </w:p>
+    <w:p>
+      <w:pPr>
+        <w:spacing w:after="200" w:line="276" w:lineRule="auto"/>
+        <w:rPr>
+          <w:rFonts w:ascii="Times New Roman" w:eastAsia="Times New Roman" w:hAnsi="Times New Roman" w:cs="Times New Roman"/>
+          <w:sz w:val="28"/>
+          <w:szCs w:val="28"/>
+          <w:lang w:val="ru-RU" w:eastAsia="ru-RU"/>
+        </w:rPr>
+      </w:pPr>
+    </w:p>
+    <w:p>
+      <w:pPr>
+        <w:spacing w:after="200" w:line="276" w:lineRule="auto"/>
+        <w:rPr>
+          <w:rFonts w:ascii="Times New Roman" w:eastAsia="Times New Roman" w:hAnsi="Times New Roman" w:cs="Times New Roman"/>
+          <w:sz w:val="28"/>
+          <w:szCs w:val="28"/>
+          <w:lang w:val="ru-RU" w:eastAsia="ru-RU"/>
+        </w:rPr>
+      </w:pPr>
+    </w:p>
+    <w:p>
+      <w:pPr>
+        <w:spacing w:after="200" w:line="276" w:lineRule="auto"/>
+        <w:ind w:left="1416" w:right="-113" w:firstLine="4678"/>
+        <w:rPr>
+          <w:rFonts w:ascii="Times New Roman" w:eastAsia="Times New Roman" w:hAnsi="Times New Roman" w:cs="Times New Roman"/>
+          <w:sz w:val="28"/>
+          <w:szCs w:val="28"/>
+          <w:lang w:val="ru-RU" w:eastAsia="ru-RU"/>
+        </w:rPr>
+      </w:pPr>
+    </w:p>
+    <w:p>
+      <w:pPr>
+        <w:spacing w:after="200" w:line="276" w:lineRule="auto"/>
+        <w:ind w:left="1416" w:right="-113" w:firstLine="4678"/>
+        <w:rPr>
+          <w:rFonts w:ascii="Times New Roman" w:eastAsia="Times New Roman" w:hAnsi="Times New Roman" w:cs="Times New Roman"/>
+          <w:sz w:val="28"/>
+          <w:szCs w:val="28"/>
+          <w:lang w:val="ru-RU" w:eastAsia="ru-RU"/>
+        </w:rPr>
+      </w:pPr>
+      <w:r>
+        <w:rPr>
+          <w:rFonts w:ascii="Times New Roman" w:eastAsia="Times New Roman" w:hAnsi="Times New Roman" w:cs="Times New Roman"/>
+          <w:sz w:val="28"/>
+          <w:szCs w:val="28"/>
+          <w:lang w:val="ru-RU" w:eastAsia="ru-RU"/>
+        </w:rPr>
+        <w:t xml:space="preserve">Выполнил: студент группы </w:t>
+      </w:r>
+    </w:p>
+    <w:p>
+      <w:pPr>
+        <w:spacing w:after="200" w:line="276" w:lineRule="auto"/>
+        <w:ind w:left="1416" w:right="-113" w:firstLine="4678"/>
+        <w:rPr>
+          <w:rFonts w:ascii="Times New Roman" w:eastAsia="Times New Roman" w:hAnsi="Times New Roman" w:cs="Times New Roman"/>
+          <w:sz w:val="28"/>
+          <w:szCs w:val="28"/>
+          <w:lang w:val="ru-RU" w:eastAsia="ru-RU"/>
+        </w:rPr>
+      </w:pPr>
+    </w:p>
+    <w:p>
+      <w:pPr>
+        <w:spacing w:after="200" w:line="276" w:lineRule="auto"/>
+        <w:ind w:left="1416" w:right="-113" w:firstLine="4678"/>
+        <w:rPr>
+          <w:rFonts w:ascii="Times New Roman" w:eastAsia="Times New Roman" w:hAnsi="Times New Roman" w:cs="Times New Roman"/>
+          <w:sz w:val="28"/>
+          <w:szCs w:val="28"/>
+          <w:lang w:val="ru-RU" w:eastAsia="ru-RU"/>
+        </w:rPr>
+      </w:pPr>
+      <w:r>
+        <w:rPr>
+          <w:rFonts w:ascii="Times New Roman" w:eastAsia="Times New Roman" w:hAnsi="Times New Roman" w:cs="Times New Roman"/>
+          <w:sz w:val="28"/>
+          <w:szCs w:val="28"/>
+          <w:lang w:val="ru-RU" w:eastAsia="ru-RU"/>
+        </w:rPr>
+        <w:t xml:space="preserve">Проверил: </w:t>
+      </w:r>
+    </w:p>
+    <w:p>
+      <w:pPr>
+        <w:spacing w:after="200" w:line="276" w:lineRule="auto"/>
+        <w:jc w:val="right"/>
+        <w:rPr>
+          <w:rFonts w:ascii="Times New Roman" w:eastAsia="Times New Roman" w:hAnsi="Times New Roman" w:cs="Times New Roman"/>
+          <w:sz w:val="28"/>
+          <w:szCs w:val="28"/>
+          <w:lang w:val="ru-RU" w:eastAsia="ru-RU"/>
+        </w:rPr>
+      </w:pPr>
+    </w:p>
+    <w:p>
+      <w:pPr>
+        <w:spacing w:after="200" w:line="276" w:lineRule="auto"/>
+        <w:jc w:val="right"/>
+        <w:rPr>
+          <w:rFonts w:ascii="Times New Roman" w:eastAsia="Times New Roman" w:hAnsi="Times New Roman" w:cs="Times New Roman"/>
+          <w:sz w:val="28"/>
+          <w:szCs w:val="28"/>
+          <w:lang w:val="ru-RU" w:eastAsia="ru-RU"/>
+        </w:rPr>
+      </w:pPr>
+    </w:p>
+    <w:p>
+      <w:pPr>
+        <w:spacing w:after="200" w:line="276" w:lineRule="auto"/>
+        <w:jc w:val="right"/>
+        <w:rPr>
+          <w:rFonts w:ascii="Times New Roman" w:eastAsia="Times New Roman" w:hAnsi="Times New Roman" w:cs="Times New Roman"/>
+          <w:sz w:val="28"/>
+          <w:szCs w:val="28"/>
+          <w:lang w:val="ru-RU" w:eastAsia="ru-RU"/>
+        </w:rPr>
+      </w:pPr>
+    </w:p>
+    <w:p>
+      <w:pPr>
+        <w:spacing w:after="200" w:line="276" w:lineRule="auto"/>
+        <w:jc w:val="right"/>
+        <w:rPr>
+          <w:rFonts w:ascii="Times New Roman" w:eastAsia="Times New Roman" w:hAnsi="Times New Roman" w:cs="Times New Roman"/>
+          <w:sz w:val="28"/>
+          <w:szCs w:val="28"/>
+          <w:lang w:val="ru-RU" w:eastAsia="ru-RU"/>
+        </w:rPr>
+      </w:pPr>
+    </w:p>
+    <w:p>
+      <w:pPr>
+        <w:spacing w:after="200" w:line="276" w:lineRule="auto"/>
+        <w:jc w:val="right"/>
+        <w:rPr>
+          <w:rFonts w:ascii="Times New Roman" w:eastAsia="Times New Roman" w:hAnsi="Times New Roman" w:cs="Times New Roman"/>
+          <w:sz w:val="28"/>
+          <w:szCs w:val="28"/>
+          <w:lang w:val="ru-RU" w:eastAsia="ru-RU"/>
+        </w:rPr>
+      </w:pPr>
+    </w:p>
+    <w:p>
+      <w:pPr>
+        <w:spacing w:after="200" w:line="276" w:lineRule="auto"/>
+        <w:jc w:val="right"/>
+        <w:rPr>
+          <w:rFonts w:ascii="Times New Roman" w:eastAsia="Times New Roman" w:hAnsi="Times New Roman" w:cs="Times New Roman"/>
+          <w:sz w:val="28"/>
+          <w:szCs w:val="28"/>
+          <w:lang w:val="ru-RU" w:eastAsia="ru-RU"/>
+        </w:rPr>
+      </w:pPr>
+    </w:p>
+    <w:p>
+      <w:pPr>
+        <w:spacing w:after="200" w:line="276" w:lineRule="auto"/>
+        <w:jc w:val="center"/>
+        <w:rPr>
+          <w:rFonts w:ascii="Times New Roman" w:eastAsia="Times New Roman" w:hAnsi="Times New Roman" w:cs="Times New Roman"/>
+          <w:sz w:val="28"/>
+          <w:szCs w:val="28"/>
+          <w:lang w:val="ru-RU" w:eastAsia="ru-RU"/>
+        </w:rPr>
+      </w:pPr>
+      <w:r>
+        <w:rPr>
+          <w:rFonts w:ascii="Times New Roman" w:eastAsia="Times New Roman" w:hAnsi="Times New Roman" w:cs="Times New Roman"/>
+          <w:sz w:val="28"/>
+          <w:szCs w:val="28"/>
+          <w:lang w:val="ru-RU" w:eastAsia="ru-RU"/>
+        </w:rPr>
+        <w:t xml:space="preserve">Москва </w:t>
+      </w:r>
+    </w:p>
+    <w:p>
+      <w:pPr>
+        <w:jc w:val="center"/>
+        <w:rPr>
+          <w:rFonts w:ascii="Times New Roman" w:eastAsia="Times New Roman" w:hAnsi="Times New Roman" w:cs="Times New Roman"/>
+          <w:sz w:val="28"/>
+          <w:szCs w:val="28"/>
+          <w:lang w:val="ru-RU" w:eastAsia="ru-RU"/>
+        </w:rPr>
+      </w:pPr>
+      <w:r>
+        <w:rPr>
+          <w:rFonts w:ascii="Times New Roman" w:eastAsia="Times New Roman" w:hAnsi="Times New Roman" w:cs="Times New Roman"/>
+          <w:sz w:val="28"/>
+          <w:szCs w:val="28"/>
+          <w:lang w:val="ru-RU" w:eastAsia="ru-RU"/>
+        </w:rPr>
+        <w:t>2025</w:t>
+      </w:r>
+    </w:p>
+    <w:bookmarkEnd w:id="1"/>
+    <w:p>
+      <w:pPr>
+        <w:tabs>
+          <w:tab w:val="left" w:pos="5949"/>
+        </w:tabs>
+        <w:rPr>
+          <w:rFonts w:ascii="Times New Roman" w:hAnsi="Times New Roman" w:cs="Times New Roman"/>
+          <w:sz w:val="28"/>
+          <w:szCs w:val="28"/>
+          <w:lang w:val="ru-RU"/>
+        </w:rPr>
+      </w:pPr>
+      <w:r>
+        <w:rPr>
+          <w:rFonts w:ascii="Times New Roman" w:hAnsi="Times New Roman" w:cs="Times New Roman"/>
+          <w:sz w:val="28"/>
+          <w:szCs w:val="28"/>
+          <w:lang w:val="ru-RU"/>
+        </w:rPr>
+        <w:tab/>
+      </w:r>
+    </w:p>
+    <w:p>
+      <w:pPr>
+        <w:pStyle w:val="a3"/>
+        <w:numPr>
+          <w:ilvl w:val="0"/>
+          <w:numId w:val="1"/>
+        </w:numPr>
+        <w:rPr>
+          <w:b/>
+          <w:bCs/>
+          <w:sz w:val="28"/>
+          <w:szCs w:val="28"/>
+        </w:rPr>
+      </w:pPr>
+      <w:r>
+        <w:rPr>
+          <w:b/>
+          <w:bCs/>
+          <w:sz w:val="28"/>
+          <w:szCs w:val="28"/>
+        </w:rPr>
+        <w:t xml:space="preserve">Цель работы: </w:t>
+      </w:r>
+    </w:p>
+    <w:p>
+      <w:pPr>
+        <w:ind w:left="426"/>
+        <w:rPr>
+          <w:rFonts w:ascii="Times New Roman" w:hAnsi="Times New Roman" w:cs="Times New Roman"/>
+          <w:sz w:val="28"/>
+          <w:szCs w:val="28"/>
+          <w:lang w:val="ru-RU"/>
+        </w:rPr>
+      </w:pPr>
+      <w:r>
+        <w:rPr>
+          <w:rFonts w:ascii="Times New Roman" w:hAnsi="Times New Roman" w:cs="Times New Roman"/>
+          <w:sz w:val="28"/>
+          <w:szCs w:val="28"/>
+          <w:lang w:val="ru-RU"/>
+        </w:rPr>
+        <w:t>Познакомить студентов с основными операциями работы с удаленными репозиториями в Git, включая клонирование, добавление удаленных репозиториев, отправку изменений и работу с ветками на удаленном репозитории.</w:t>
+      </w:r>
+    </w:p>
+    <w:p>
+      <w:pPr>
+        <w:ind w:left="426"/>
+        <w:rPr>
+          <w:rFonts w:ascii="Times New Roman" w:hAnsi="Times New Roman" w:cs="Times New Roman"/>
+          <w:sz w:val="28"/>
+          <w:szCs w:val="28"/>
+          <w:lang w:val="ru-RU"/>
+        </w:rPr>
+      </w:pPr>
+      <w:r>
+        <w:rPr>
+          <w:rFonts w:ascii="Times New Roman" w:hAnsi="Times New Roman" w:cs="Times New Roman"/>
+          <w:b/>
+          <w:bCs/>
+          <w:sz w:val="28"/>
+          <w:szCs w:val="28"/>
+          <w:lang w:val="ru-RU"/>
+        </w:rPr>
+        <w:t>2. Ход работы:</w:t>
+      </w:r>
+    </w:p>
     <w:p>
       <w:pPr>
         <w:rPr>
@@ -18,77 +584,6 @@
             <wp:extent cx="6152515" cy="4052570"/>
             <wp:effectExtent l="0" t="0" r="635" b="5080"/>
             <wp:docPr id="1" name="Рисунок 1"/>
-            <wp:cNvGraphicFramePr>
-              <a:graphicFrameLocks xmlns:a="http://schemas.openxmlformats.org/drawingml/2006/main" noChangeAspect="1"/>
-            </wp:cNvGraphicFramePr>
-            <a:graphic xmlns:a="http://schemas.openxmlformats.org/drawingml/2006/main">
-              <a:graphicData uri="http://schemas.openxmlformats.org/drawingml/2006/picture">
-                <pic:pic xmlns:pic="http://schemas.openxmlformats.org/drawingml/2006/picture">
-                  <pic:nvPicPr>
-                    <pic:cNvPr id="1" name=""/>
-                    <pic:cNvPicPr/>
-                  </pic:nvPicPr>
-                  <pic:blipFill>
-                    <a:blip r:embed="rId4"/>
-                    <a:stretch>
-                      <a:fillRect/>
-                    </a:stretch>
-                  </pic:blipFill>
-                  <pic:spPr>
-                    <a:xfrm>
-                      <a:off x="0" y="0"/>
-                      <a:ext cx="6152515" cy="4052570"/>
-                    </a:xfrm>
-                    <a:prstGeom prst="rect">
-                      <a:avLst/>
-                    </a:prstGeom>
-                  </pic:spPr>
-                </pic:pic>
-              </a:graphicData>
-            </a:graphic>
-          </wp:inline>
-        </w:drawing>
-      </w:r>
-      <w:r>
-        <w:rPr>
-          <w:lang w:val="ru-RU"/>
-        </w:rPr>
-        <w:t xml:space="preserve">Добавляю репозиторий командой </w:t>
-      </w:r>
-      <w:r>
-        <w:rPr>
-          <w:rFonts w:hint="eastAsia"/>
-          <w:lang w:val="ru-RU"/>
-        </w:rPr>
-        <w:t>g</w:t>
-      </w:r>
-      <w:r>
-        <w:rPr>
-          <w:lang w:val="ru-RU"/>
-        </w:rPr>
-        <w:t>it clone</w:t>
-      </w:r>
-      <w:r>
-        <w:rPr>
-          <w:lang w:val="ru-RU"/>
-        </w:rPr>
-        <w:br/>
-      </w:r>
-      <w:r>
-        <w:rPr>
-          <w:lang w:val="ru-RU"/>
-        </w:rPr>
-        <w:br/>
-      </w:r>
-      <w:r>
-        <w:rPr>
-          <w:noProof/>
-        </w:rPr>
-        <w:drawing>
-          <wp:inline distT="0" distB="0" distL="0" distR="0" wp14:anchorId="039729F2" wp14:editId="5038A57B">
-            <wp:extent cx="6152515" cy="1313815"/>
-            <wp:effectExtent l="0" t="0" r="635" b="635"/>
-            <wp:docPr id="2" name="Рисунок 2"/>
             <wp:cNvGraphicFramePr>
               <a:graphicFrameLocks xmlns:a="http://schemas.openxmlformats.org/drawingml/2006/main" noChangeAspect="1"/>
             </wp:cNvGraphicFramePr>
@@ -108,7 +603,7 @@
                   <pic:spPr>
                     <a:xfrm>
                       <a:off x="0" y="0"/>
-                      <a:ext cx="6152515" cy="1313815"/>
+                      <a:ext cx="6152515" cy="4052570"/>
                     </a:xfrm>
                     <a:prstGeom prst="rect">
                       <a:avLst/>
@@ -124,47 +619,43 @@
         <w:rPr>
           <w:lang w:val="ru-RU"/>
         </w:rPr>
+        <w:t xml:space="preserve">Добавляю репозиторий командой </w:t>
+      </w:r>
+      <w:r>
+        <w:rPr>
+          <w:rFonts w:hint="eastAsia"/>
+          <w:lang w:val="ru-RU"/>
+        </w:rPr>
+        <w:t>g</w:t>
+      </w:r>
+      <w:r>
+        <w:rPr>
+          <w:lang w:val="ru-RU"/>
+        </w:rPr>
+        <w:t>it clone</w:t>
+      </w:r>
+      <w:r>
+        <w:rPr>
+          <w:lang w:val="ru-RU"/>
+        </w:rPr>
         <w:br/>
       </w:r>
       <w:r>
         <w:rPr>
-          <w:rFonts w:ascii="Times New Roman" w:hAnsi="Times New Roman" w:cs="Times New Roman"/>
-          <w:lang w:val="ru-RU"/>
-        </w:rPr>
-        <w:t xml:space="preserve">Гит автоматически создал ориджин, так как в начале я не писал </w:t>
-      </w:r>
-      <w:r>
-        <w:rPr>
-          <w:rFonts w:ascii="Times New Roman" w:hAnsi="Times New Roman" w:cs="Times New Roman" w:hint="eastAsia"/>
-          <w:lang w:val="ru-RU"/>
-        </w:rPr>
-        <w:t>g</w:t>
-      </w:r>
-      <w:r>
-        <w:rPr>
-          <w:rFonts w:ascii="Times New Roman" w:hAnsi="Times New Roman" w:cs="Times New Roman"/>
-          <w:lang w:val="ru-RU"/>
-        </w:rPr>
-        <w:t>it init, а вместо этого сразу копировал репозиторий в локальную папку.</w:t>
-      </w:r>
-    </w:p>
-    <w:p>
-      <w:pPr>
-        <w:rPr>
-          <w:rFonts w:ascii="Times New Roman" w:hAnsi="Times New Roman" w:cs="Times New Roman"/>
-          <w:lang w:val="ru-RU"/>
-        </w:rPr>
-      </w:pPr>
+          <w:lang w:val="ru-RU"/>
+        </w:rPr>
+        <w:br/>
+      </w:r>
       <w:r>
         <w:rPr>
           <w:noProof/>
         </w:rPr>
         <w:lastRenderedPageBreak/>
         <w:drawing>
-          <wp:inline distT="0" distB="0" distL="0" distR="0" wp14:anchorId="0481AF9B" wp14:editId="2DD1107C">
-            <wp:extent cx="6152515" cy="5132705"/>
-            <wp:effectExtent l="0" t="0" r="635" b="0"/>
-            <wp:docPr id="3" name="Рисунок 3"/>
+          <wp:inline distT="0" distB="0" distL="0" distR="0" wp14:anchorId="039729F2" wp14:editId="5038A57B">
+            <wp:extent cx="6152515" cy="1313815"/>
+            <wp:effectExtent l="0" t="0" r="635" b="635"/>
+            <wp:docPr id="2" name="Рисунок 2"/>
             <wp:cNvGraphicFramePr>
               <a:graphicFrameLocks xmlns:a="http://schemas.openxmlformats.org/drawingml/2006/main" noChangeAspect="1"/>
             </wp:cNvGraphicFramePr>
@@ -184,7 +675,7 @@
                   <pic:spPr>
                     <a:xfrm>
                       <a:off x="0" y="0"/>
-                      <a:ext cx="6152515" cy="5132705"/>
+                      <a:ext cx="6152515" cy="1313815"/>
                     </a:xfrm>
                     <a:prstGeom prst="rect">
                       <a:avLst/>
@@ -196,20 +687,32 @@
           </wp:inline>
         </w:drawing>
       </w:r>
-    </w:p>
-    <w:p>
-      <w:pPr>
-        <w:rPr>
-          <w:rFonts w:ascii="Times New Roman" w:hAnsi="Times New Roman" w:cs="Times New Roman"/>
-          <w:lang w:val="ru-RU"/>
-        </w:rPr>
-      </w:pPr>
-      <w:r>
-        <w:rPr>
-          <w:rFonts w:ascii="Times New Roman" w:hAnsi="Times New Roman" w:cs="Times New Roman"/>
-          <w:lang w:val="ru-RU"/>
-        </w:rPr>
-        <w:t>Добавил ветку secondary в репозиторий</w:t>
+      <w:r>
+        <w:rPr>
+          <w:lang w:val="ru-RU"/>
+        </w:rPr>
+        <w:br/>
+      </w:r>
+      <w:r>
+        <w:rPr>
+          <w:rFonts w:ascii="Times New Roman" w:hAnsi="Times New Roman" w:cs="Times New Roman"/>
+          <w:lang w:val="ru-RU"/>
+        </w:rPr>
+        <w:t xml:space="preserve">Гит автоматически создал ориджин, так как в начале я не писал </w:t>
+      </w:r>
+      <w:r>
+        <w:rPr>
+          <w:rFonts w:ascii="Times New Roman" w:hAnsi="Times New Roman" w:cs="Times New Roman" w:hint="eastAsia"/>
+          <w:lang w:val="ru-RU"/>
+        </w:rPr>
+        <w:t>g</w:t>
+      </w:r>
+      <w:r>
+        <w:rPr>
+          <w:rFonts w:ascii="Times New Roman" w:hAnsi="Times New Roman" w:cs="Times New Roman"/>
+          <w:lang w:val="ru-RU"/>
+        </w:rPr>
+        <w:t>it init, а вместо этого сразу копировал репозиторий в локальную папку.</w:t>
       </w:r>
     </w:p>
     <w:p>
@@ -224,10 +727,10 @@
           <w:noProof/>
         </w:rPr>
         <w:drawing>
-          <wp:inline distT="0" distB="0" distL="0" distR="0" wp14:anchorId="526A5498" wp14:editId="357393D8">
-            <wp:extent cx="6152515" cy="1887220"/>
+          <wp:inline distT="0" distB="0" distL="0" distR="0" wp14:anchorId="0481AF9B" wp14:editId="2DD1107C">
+            <wp:extent cx="6152515" cy="5132705"/>
             <wp:effectExtent l="0" t="0" r="635" b="0"/>
-            <wp:docPr id="4" name="Рисунок 4"/>
+            <wp:docPr id="3" name="Рисунок 3"/>
             <wp:cNvGraphicFramePr>
               <a:graphicFrameLocks xmlns:a="http://schemas.openxmlformats.org/drawingml/2006/main" noChangeAspect="1"/>
             </wp:cNvGraphicFramePr>
@@ -247,7 +750,7 @@
                   <pic:spPr>
                     <a:xfrm>
                       <a:off x="0" y="0"/>
-                      <a:ext cx="6152515" cy="1887220"/>
+                      <a:ext cx="6152515" cy="5132705"/>
                     </a:xfrm>
                     <a:prstGeom prst="rect">
                       <a:avLst/>
@@ -269,13 +772,29 @@
       </w:pPr>
       <w:r>
         <w:rPr>
+          <w:rFonts w:ascii="Times New Roman" w:hAnsi="Times New Roman" w:cs="Times New Roman"/>
+          <w:lang w:val="ru-RU"/>
+        </w:rPr>
+        <w:t>Добавил ветку secondary в репозиторий</w:t>
+      </w:r>
+    </w:p>
+    <w:p>
+      <w:pPr>
+        <w:rPr>
+          <w:rFonts w:ascii="Times New Roman" w:hAnsi="Times New Roman" w:cs="Times New Roman"/>
+          <w:lang w:val="ru-RU"/>
+        </w:rPr>
+      </w:pPr>
+      <w:r>
+        <w:rPr>
           <w:noProof/>
         </w:rPr>
+        <w:lastRenderedPageBreak/>
         <w:drawing>
-          <wp:inline distT="0" distB="0" distL="0" distR="0" wp14:anchorId="757727F3" wp14:editId="3DD3C009">
-            <wp:extent cx="6152515" cy="809625"/>
-            <wp:effectExtent l="0" t="0" r="635" b="9525"/>
-            <wp:docPr id="5" name="Рисунок 5"/>
+          <wp:inline distT="0" distB="0" distL="0" distR="0" wp14:anchorId="526A5498" wp14:editId="357393D8">
+            <wp:extent cx="6152515" cy="1887220"/>
+            <wp:effectExtent l="0" t="0" r="635" b="0"/>
+            <wp:docPr id="4" name="Рисунок 4"/>
             <wp:cNvGraphicFramePr>
               <a:graphicFrameLocks xmlns:a="http://schemas.openxmlformats.org/drawingml/2006/main" noChangeAspect="1"/>
             </wp:cNvGraphicFramePr>
@@ -295,7 +814,7 @@
                   <pic:spPr>
                     <a:xfrm>
                       <a:off x="0" y="0"/>
-                      <a:ext cx="6152515" cy="809625"/>
+                      <a:ext cx="6152515" cy="1887220"/>
                     </a:xfrm>
                     <a:prstGeom prst="rect">
                       <a:avLst/>
@@ -317,29 +836,13 @@
       </w:pPr>
       <w:r>
         <w:rPr>
-          <w:rFonts w:ascii="Times New Roman" w:hAnsi="Times New Roman" w:cs="Times New Roman"/>
-          <w:lang w:val="ru-RU"/>
-        </w:rPr>
-        <w:lastRenderedPageBreak/>
-        <w:t>Запушил изменения (которых нет) в новую ветку</w:t>
-      </w:r>
-    </w:p>
-    <w:p>
-      <w:pPr>
-        <w:rPr>
-          <w:rFonts w:ascii="Times New Roman" w:hAnsi="Times New Roman" w:cs="Times New Roman"/>
-          <w:lang w:val="ru-RU"/>
-        </w:rPr>
-      </w:pPr>
-      <w:r>
-        <w:rPr>
           <w:noProof/>
         </w:rPr>
         <w:drawing>
-          <wp:inline distT="0" distB="0" distL="0" distR="0" wp14:anchorId="6B11F9CC" wp14:editId="14B8DD69">
-            <wp:extent cx="6152515" cy="1325880"/>
-            <wp:effectExtent l="0" t="0" r="635" b="7620"/>
-            <wp:docPr id="6" name="Рисунок 6"/>
+          <wp:inline distT="0" distB="0" distL="0" distR="0" wp14:anchorId="757727F3" wp14:editId="3DD3C009">
+            <wp:extent cx="6152515" cy="809625"/>
+            <wp:effectExtent l="0" t="0" r="635" b="9525"/>
+            <wp:docPr id="5" name="Рисунок 5"/>
             <wp:cNvGraphicFramePr>
               <a:graphicFrameLocks xmlns:a="http://schemas.openxmlformats.org/drawingml/2006/main" noChangeAspect="1"/>
             </wp:cNvGraphicFramePr>
@@ -359,7 +862,7 @@
                   <pic:spPr>
                     <a:xfrm>
                       <a:off x="0" y="0"/>
-                      <a:ext cx="6152515" cy="1325880"/>
+                      <a:ext cx="6152515" cy="809625"/>
                     </a:xfrm>
                     <a:prstGeom prst="rect">
                       <a:avLst/>
@@ -384,16 +887,8 @@
           <w:rFonts w:ascii="Times New Roman" w:hAnsi="Times New Roman" w:cs="Times New Roman"/>
           <w:lang w:val="ru-RU"/>
         </w:rPr>
-        <w:t>Удалил ветку</w:t>
-      </w:r>
-    </w:p>
-    <w:p>
-      <w:pPr>
-        <w:rPr>
-          <w:rFonts w:ascii="Times New Roman" w:hAnsi="Times New Roman" w:cs="Times New Roman"/>
-          <w:lang w:val="ru-RU"/>
-        </w:rPr>
-      </w:pPr>
+        <w:t>Запушил изменения (которых нет) в новую ветку</w:t>
+      </w:r>
     </w:p>
     <w:p>
       <w:pPr>
@@ -407,10 +902,10 @@
           <w:noProof/>
         </w:rPr>
         <w:drawing>
-          <wp:inline distT="0" distB="0" distL="0" distR="0" wp14:anchorId="79E3D0B1" wp14:editId="4C2977DA">
-            <wp:extent cx="6152515" cy="813435"/>
-            <wp:effectExtent l="0" t="0" r="635" b="5715"/>
-            <wp:docPr id="7" name="Рисунок 7"/>
+          <wp:inline distT="0" distB="0" distL="0" distR="0" wp14:anchorId="6B11F9CC" wp14:editId="14B8DD69">
+            <wp:extent cx="6152515" cy="1325880"/>
+            <wp:effectExtent l="0" t="0" r="635" b="7620"/>
+            <wp:docPr id="6" name="Рисунок 6"/>
             <wp:cNvGraphicFramePr>
               <a:graphicFrameLocks xmlns:a="http://schemas.openxmlformats.org/drawingml/2006/main" noChangeAspect="1"/>
             </wp:cNvGraphicFramePr>
@@ -430,6 +925,77 @@
                   <pic:spPr>
                     <a:xfrm>
                       <a:off x="0" y="0"/>
+                      <a:ext cx="6152515" cy="1325880"/>
+                    </a:xfrm>
+                    <a:prstGeom prst="rect">
+                      <a:avLst/>
+                    </a:prstGeom>
+                  </pic:spPr>
+                </pic:pic>
+              </a:graphicData>
+            </a:graphic>
+          </wp:inline>
+        </w:drawing>
+      </w:r>
+    </w:p>
+    <w:p>
+      <w:pPr>
+        <w:rPr>
+          <w:rFonts w:ascii="Times New Roman" w:hAnsi="Times New Roman" w:cs="Times New Roman"/>
+          <w:lang w:val="ru-RU"/>
+        </w:rPr>
+      </w:pPr>
+      <w:r>
+        <w:rPr>
+          <w:rFonts w:ascii="Times New Roman" w:hAnsi="Times New Roman" w:cs="Times New Roman"/>
+          <w:lang w:val="ru-RU"/>
+        </w:rPr>
+        <w:t>Удалил ветку</w:t>
+      </w:r>
+    </w:p>
+    <w:p>
+      <w:pPr>
+        <w:rPr>
+          <w:rFonts w:ascii="Times New Roman" w:hAnsi="Times New Roman" w:cs="Times New Roman"/>
+          <w:lang w:val="ru-RU"/>
+        </w:rPr>
+      </w:pPr>
+    </w:p>
+    <w:p>
+      <w:pPr>
+        <w:rPr>
+          <w:rFonts w:ascii="Times New Roman" w:hAnsi="Times New Roman" w:cs="Times New Roman"/>
+          <w:lang w:val="ru-RU"/>
+        </w:rPr>
+      </w:pPr>
+      <w:r>
+        <w:rPr>
+          <w:noProof/>
+        </w:rPr>
+        <w:drawing>
+          <wp:inline distT="0" distB="0" distL="0" distR="0" wp14:anchorId="79E3D0B1" wp14:editId="4C2977DA">
+            <wp:extent cx="6152515" cy="813435"/>
+            <wp:effectExtent l="0" t="0" r="635" b="5715"/>
+            <wp:docPr id="7" name="Рисунок 7"/>
+            <wp:cNvGraphicFramePr>
+              <a:graphicFrameLocks xmlns:a="http://schemas.openxmlformats.org/drawingml/2006/main" noChangeAspect="1"/>
+            </wp:cNvGraphicFramePr>
+            <a:graphic xmlns:a="http://schemas.openxmlformats.org/drawingml/2006/main">
+              <a:graphicData uri="http://schemas.openxmlformats.org/drawingml/2006/picture">
+                <pic:pic xmlns:pic="http://schemas.openxmlformats.org/drawingml/2006/picture">
+                  <pic:nvPicPr>
+                    <pic:cNvPr id="1" name=""/>
+                    <pic:cNvPicPr/>
+                  </pic:nvPicPr>
+                  <pic:blipFill>
+                    <a:blip r:embed="rId11"/>
+                    <a:stretch>
+                      <a:fillRect/>
+                    </a:stretch>
+                  </pic:blipFill>
+                  <pic:spPr>
+                    <a:xfrm>
+                      <a:off x="0" y="0"/>
                       <a:ext cx="6152515" cy="813435"/>
                     </a:xfrm>
                     <a:prstGeom prst="rect">
@@ -446,7 +1012,7 @@
     <w:p>
       <w:pPr>
         <w:rPr>
-          <w:rFonts w:ascii="Times New Roman" w:hAnsi="Times New Roman" w:cs="Times New Roman" w:hint="eastAsia"/>
+          <w:rFonts w:ascii="Times New Roman" w:hAnsi="Times New Roman" w:cs="Times New Roman"/>
           <w:lang w:val="ru-RU"/>
         </w:rPr>
       </w:pPr>
@@ -456,6 +1022,74 @@
           <w:lang w:val="ru-RU"/>
         </w:rPr>
         <w:t>Запулил изменения (которых нет)</w:t>
+      </w:r>
+    </w:p>
+    <w:p>
+      <w:pPr>
+        <w:rPr>
+          <w:rFonts w:ascii="Times New Roman" w:hAnsi="Times New Roman" w:cs="Times New Roman"/>
+          <w:sz w:val="28"/>
+          <w:szCs w:val="28"/>
+          <w:lang w:val="ru-RU"/>
+        </w:rPr>
+      </w:pPr>
+      <w:r>
+        <w:rPr>
+          <w:rFonts w:ascii="TimesNewRomanPS" w:hAnsi="TimesNewRomanPS"/>
+          <w:b/>
+          <w:bCs/>
+          <w:sz w:val="28"/>
+          <w:szCs w:val="28"/>
+          <w:lang w:val="ru-RU"/>
+        </w:rPr>
+        <w:t xml:space="preserve">3. Вывод: </w:t>
+      </w:r>
+    </w:p>
+    <w:p>
+      <w:pPr>
+        <w:tabs>
+          <w:tab w:val="left" w:pos="5949"/>
+        </w:tabs>
+        <w:rPr>
+          <w:rFonts w:ascii="Times New Roman" w:hAnsi="Times New Roman" w:cs="Times New Roman"/>
+          <w:lang w:val="ru-RU"/>
+        </w:rPr>
+      </w:pPr>
+      <w:r>
+        <w:rPr>
+          <w:rFonts w:ascii="Times New Roman" w:hAnsi="Times New Roman" w:cs="Times New Roman"/>
+          <w:sz w:val="28"/>
+          <w:szCs w:val="28"/>
+          <w:lang w:val="ru-RU"/>
+        </w:rPr>
+        <w:t xml:space="preserve">В ходе работы </w:t>
+      </w:r>
+      <w:r>
+        <w:rPr>
+          <w:rFonts w:ascii="Times New Roman" w:hAnsi="Times New Roman" w:cs="Times New Roman"/>
+          <w:sz w:val="28"/>
+          <w:szCs w:val="28"/>
+          <w:lang w:val="ru-RU"/>
+        </w:rPr>
+        <w:t>я познакомился</w:t>
+      </w:r>
+      <w:r>
+        <w:rPr>
+          <w:rFonts w:ascii="Times New Roman" w:hAnsi="Times New Roman" w:cs="Times New Roman"/>
+          <w:sz w:val="28"/>
+          <w:szCs w:val="28"/>
+          <w:lang w:val="ru-RU"/>
+        </w:rPr>
+        <w:t xml:space="preserve"> с основными операциями работы с удаленными репозиториями в Git, включая клонирование, добавление удаленных репозиториев, отправку изменений и работу с ветками на удаленном репозитории</w:t>
+      </w:r>
+      <w:r>
+        <w:rPr>
+          <w:rFonts w:ascii="Times New Roman" w:hAnsi="Times New Roman" w:cs="Times New Roman"/>
+          <w:sz w:val="28"/>
+          <w:szCs w:val="28"/>
+          <w:lang w:val="ru-RU"/>
+        </w:rPr>
+        <w:t>.</w:t>
       </w:r>
     </w:p>
     <w:sectPr>
@@ -466,6 +1100,103 @@
     </w:sectPr>
   </w:body>
 </w:document>
+</file>
+
+<file path=word/numbering.xml><?xml version="1.0" encoding="utf-8"?>
+<w:numbering xmlns:wpc="http://schemas.microsoft.com/office/word/2010/wordprocessingCanvas" xmlns:cx="http://schemas.microsoft.com/office/drawing/2014/chartex" xmlns:cx1="http://schemas.microsoft.com/office/drawing/2015/9/8/chartex" xmlns:cx2="http://schemas.microsoft.com/office/drawing/2015/10/21/chartex" xmlns:cx3="http://schemas.microsoft.com/office/drawing/2016/5/9/chartex" xmlns:cx4="http://schemas.microsoft.com/office/drawing/2016/5/10/chartex" xmlns:cx5="http://schemas.microsoft.com/office/drawing/2016/5/11/chartex" xmlns:cx6="http://schemas.microsoft.com/office/drawing/2016/5/12/chartex" xmlns:cx7="http://schemas.microsoft.com/office/drawing/2016/5/13/chartex" xmlns:cx8="http://schemas.microsoft.com/office/drawing/2016/5/14/chartex" xmlns:mc="http://schemas.openxmlformats.org/markup-compatibility/2006" xmlns:aink="http://schemas.microsoft.com/office/drawing/2016/ink" xmlns:am3d="http://schemas.microsoft.com/office/drawing/2017/model3d" xmlns:o="urn:schemas-microsoft-com:office:office" xmlns:r="http://schemas.openxmlformats.org/officeDocument/2006/relationships" xmlns:m="http://schemas.openxmlformats.org/officeDocument/2006/math" xmlns:v="urn:schemas-microsoft-com:vml" xmlns:wp14="http://schemas.microsoft.com/office/word/2010/wordprocessingDrawing" xmlns:wp="http://schemas.openxmlformats.org/drawingml/2006/wordprocessingDrawing" xmlns:w10="urn:schemas-microsoft-com:office:word" xmlns:w="http://schemas.openxmlformats.org/wordprocessingml/2006/main" xmlns:w14="http://schemas.microsoft.com/office/word/2010/wordml" xmlns:w15="http://schemas.microsoft.com/office/word/2012/wordml" xmlns:w16cex="http://schemas.microsoft.com/office/word/2018/wordml/cex" xmlns:w16cid="http://schemas.microsoft.com/office/word/2016/wordml/cid" xmlns:w16="http://schemas.microsoft.com/office/word/2018/wordml" xmlns:w16sdtdh="http://schemas.microsoft.com/office/word/2020/wordml/sdtdatahash" xmlns:w16se="http://schemas.microsoft.com/office/word/2015/wordml/symex" xmlns:wpg="http://schemas.microsoft.com/office/word/2010/wordprocessingGroup" xmlns:wpi="http://schemas.microsoft.com/office/word/2010/wordprocessingInk" xmlns:wne="http://schemas.microsoft.com/office/word/2006/wordml" xmlns:wps="http://schemas.microsoft.com/office/word/2010/wordprocessingShape" mc:Ignorable="w14 w15 w16se w16cid w16 w16cex w16sdtdh wp14">
+  <w:abstractNum w:abstractNumId="0" w15:restartNumberingAfterBreak="0">
+    <w:nsid w:val="4CAD4810"/>
+    <w:multiLevelType w:val="hybridMultilevel"/>
+    <w:tmpl w:val="F272C0C6"/>
+    <w:lvl w:ilvl="0" w:tplc="0419000F">
+      <w:start w:val="1"/>
+      <w:numFmt w:val="decimal"/>
+      <w:lvlText w:val="%1."/>
+      <w:lvlJc w:val="left"/>
+      <w:pPr>
+        <w:ind w:left="720" w:hanging="360"/>
+      </w:pPr>
+      <w:rPr>
+        <w:rFonts w:hint="default"/>
+      </w:rPr>
+    </w:lvl>
+    <w:lvl w:ilvl="1" w:tplc="04190019" w:tentative="1">
+      <w:start w:val="1"/>
+      <w:numFmt w:val="lowerLetter"/>
+      <w:lvlText w:val="%2."/>
+      <w:lvlJc w:val="left"/>
+      <w:pPr>
+        <w:ind w:left="1440" w:hanging="360"/>
+      </w:pPr>
+    </w:lvl>
+    <w:lvl w:ilvl="2" w:tplc="0419001B" w:tentative="1">
+      <w:start w:val="1"/>
+      <w:numFmt w:val="lowerRoman"/>
+      <w:lvlText w:val="%3."/>
+      <w:lvlJc w:val="right"/>
+      <w:pPr>
+        <w:ind w:left="2160" w:hanging="180"/>
+      </w:pPr>
+    </w:lvl>
+    <w:lvl w:ilvl="3" w:tplc="0419000F" w:tentative="1">
+      <w:start w:val="1"/>
+      <w:numFmt w:val="decimal"/>
+      <w:lvlText w:val="%4."/>
+      <w:lvlJc w:val="left"/>
+      <w:pPr>
+        <w:ind w:left="2880" w:hanging="360"/>
+      </w:pPr>
+    </w:lvl>
+    <w:lvl w:ilvl="4" w:tplc="04190019" w:tentative="1">
+      <w:start w:val="1"/>
+      <w:numFmt w:val="lowerLetter"/>
+      <w:lvlText w:val="%5."/>
+      <w:lvlJc w:val="left"/>
+      <w:pPr>
+        <w:ind w:left="3600" w:hanging="360"/>
+      </w:pPr>
+    </w:lvl>
+    <w:lvl w:ilvl="5" w:tplc="0419001B" w:tentative="1">
+      <w:start w:val="1"/>
+      <w:numFmt w:val="lowerRoman"/>
+      <w:lvlText w:val="%6."/>
+      <w:lvlJc w:val="right"/>
+      <w:pPr>
+        <w:ind w:left="4320" w:hanging="180"/>
+      </w:pPr>
+    </w:lvl>
+    <w:lvl w:ilvl="6" w:tplc="0419000F" w:tentative="1">
+      <w:start w:val="1"/>
+      <w:numFmt w:val="decimal"/>
+      <w:lvlText w:val="%7."/>
+      <w:lvlJc w:val="left"/>
+      <w:pPr>
+        <w:ind w:left="5040" w:hanging="360"/>
+      </w:pPr>
+    </w:lvl>
+    <w:lvl w:ilvl="7" w:tplc="04190019" w:tentative="1">
+      <w:start w:val="1"/>
+      <w:numFmt w:val="lowerLetter"/>
+      <w:lvlText w:val="%8."/>
+      <w:lvlJc w:val="left"/>
+      <w:pPr>
+        <w:ind w:left="5760" w:hanging="360"/>
+      </w:pPr>
+    </w:lvl>
+    <w:lvl w:ilvl="8" w:tplc="0419001B" w:tentative="1">
+      <w:start w:val="1"/>
+      <w:numFmt w:val="lowerRoman"/>
+      <w:lvlText w:val="%9."/>
+      <w:lvlJc w:val="right"/>
+      <w:pPr>
+        <w:ind w:left="6480" w:hanging="180"/>
+      </w:pPr>
+    </w:lvl>
+  </w:abstractNum>
+  <w:num w:numId="1">
+    <w:abstractNumId w:val="0"/>
+  </w:num>
+</w:numbering>
 </file>
 
 <file path=word/styles.xml><?xml version="1.0" encoding="utf-8"?>
@@ -894,6 +1625,34 @@
     <w:semiHidden/>
     <w:unhideWhenUsed/>
   </w:style>
+  <w:style w:type="paragraph" w:styleId="a3">
+    <w:name w:val="Normal (Web)"/>
+    <w:basedOn w:val="a"/>
+    <w:uiPriority w:val="99"/>
+    <w:semiHidden/>
+    <w:unhideWhenUsed/>
+    <w:rsid w:val="000B73BD"/>
+    <w:pPr>
+      <w:spacing w:before="100" w:beforeAutospacing="1" w:after="100" w:afterAutospacing="1" w:line="240" w:lineRule="auto"/>
+    </w:pPr>
+    <w:rPr>
+      <w:rFonts w:ascii="Times New Roman" w:eastAsia="Times New Roman" w:hAnsi="Times New Roman" w:cs="Times New Roman"/>
+      <w:sz w:val="24"/>
+      <w:szCs w:val="24"/>
+      <w:lang w:val="ru-RU" w:eastAsia="ru-RU"/>
+    </w:rPr>
+  </w:style>
+  <w:style w:type="paragraph" w:styleId="a4">
+    <w:name w:val="List Paragraph"/>
+    <w:basedOn w:val="a"/>
+    <w:uiPriority w:val="34"/>
+    <w:qFormat/>
+    <w:rsid w:val="000B73BD"/>
+    <w:pPr>
+      <w:ind w:left="720"/>
+      <w:contextualSpacing/>
+    </w:pPr>
+  </w:style>
 </w:styles>
 </file>
 

</xml_diff>